<commit_message>
Second commit : Working version
</commit_message>
<xml_diff>
--- a/Style Guide.docx
+++ b/Style Guide.docx
@@ -69,29 +69,11 @@
       <w:pPr>
         <w:ind w:left="1440"/>
       </w:pPr>
-      <w:bookmarkStart w:id="0" w:name="_GoBack"/>
-      <w:bookmarkEnd w:id="0"/>
       <w:r>
         <w:t>Eg:</w:t>
       </w:r>
       <w:r>
-        <w:t xml:space="preserve"> </w:t>
-      </w:r>
-      <w:proofErr w:type="spellStart"/>
-      <w:r>
-        <w:t>int</w:t>
-      </w:r>
-      <w:proofErr w:type="spellEnd"/>
-      <w:r>
-        <w:t xml:space="preserve"> </w:t>
-      </w:r>
-      <w:proofErr w:type="spellStart"/>
-      <w:r>
-        <w:t>mCounter</w:t>
-      </w:r>
-      <w:proofErr w:type="spellEnd"/>
-      <w:r>
-        <w:t>;</w:t>
+        <w:t xml:space="preserve"> int mCounter;</w:t>
       </w:r>
     </w:p>
     <w:p>
@@ -103,7 +85,15 @@
         </w:numPr>
       </w:pPr>
       <w:r>
-        <w:t xml:space="preserve">Private: Should be Camel case. Make sure that if it is non static, it has </w:t>
+        <w:t>Private</w:t>
+      </w:r>
+      <w:r>
+        <w:t xml:space="preserve"> and Protected</w:t>
+      </w:r>
+      <w:bookmarkStart w:id="0" w:name="_GoBack"/>
+      <w:bookmarkEnd w:id="0"/>
+      <w:r>
+        <w:t xml:space="preserve">: Should be Camel case. Make sure that if it is non static, it has </w:t>
       </w:r>
       <w:r>
         <w:t xml:space="preserve">a </w:t>
@@ -135,27 +125,9 @@
       <w:pPr>
         <w:ind w:left="1440"/>
       </w:pPr>
-      <w:proofErr w:type="spellStart"/>
-      <w:r>
-        <w:t>Eg</w:t>
-      </w:r>
-      <w:proofErr w:type="spellEnd"/>
-      <w:r>
-        <w:t xml:space="preserve">: </w:t>
-      </w:r>
-      <w:proofErr w:type="spellStart"/>
-      <w:r>
-        <w:t>int</w:t>
-      </w:r>
-      <w:proofErr w:type="spellEnd"/>
-      <w:r>
-        <w:t xml:space="preserve"> </w:t>
-      </w:r>
-      <w:proofErr w:type="spellStart"/>
-      <w:r>
-        <w:t>mGameObjectCounter</w:t>
-      </w:r>
-      <w:proofErr w:type="spellEnd"/>
+      <w:r>
+        <w:t>Eg: int mGameObjectCounter</w:t>
+      </w:r>
       <w:r>
         <w:t>_</w:t>
       </w:r>
@@ -196,29 +168,8 @@
         <w:pStyle w:val="ListParagraph"/>
         <w:ind w:left="1440"/>
       </w:pPr>
-      <w:proofErr w:type="spellStart"/>
-      <w:r>
-        <w:t>Eg</w:t>
-      </w:r>
-      <w:proofErr w:type="spellEnd"/>
-      <w:r>
-        <w:t xml:space="preserve">: </w:t>
-      </w:r>
-      <w:proofErr w:type="spellStart"/>
-      <w:r>
-        <w:t>int</w:t>
-      </w:r>
-      <w:proofErr w:type="spellEnd"/>
-      <w:r>
-        <w:t xml:space="preserve"> * </w:t>
-      </w:r>
-      <w:proofErr w:type="spellStart"/>
-      <w:r>
-        <w:t>pReference</w:t>
-      </w:r>
-      <w:proofErr w:type="spellEnd"/>
-      <w:r>
-        <w:t>;</w:t>
+      <w:r>
+        <w:t>Eg: int * pReference;</w:t>
       </w:r>
     </w:p>
     <w:p>
@@ -253,29 +204,8 @@
       <w:pPr>
         <w:ind w:left="1440"/>
       </w:pPr>
-      <w:proofErr w:type="spellStart"/>
-      <w:r>
-        <w:t>Eg</w:t>
-      </w:r>
-      <w:proofErr w:type="spellEnd"/>
-      <w:r>
-        <w:t xml:space="preserve">: </w:t>
-      </w:r>
-      <w:proofErr w:type="spellStart"/>
-      <w:r>
-        <w:t>int</w:t>
-      </w:r>
-      <w:proofErr w:type="spellEnd"/>
-      <w:r>
-        <w:t xml:space="preserve"> &amp; </w:t>
-      </w:r>
-      <w:proofErr w:type="spellStart"/>
-      <w:r>
-        <w:t>rInstanceCounter</w:t>
-      </w:r>
-      <w:proofErr w:type="spellEnd"/>
-      <w:r>
-        <w:t>;</w:t>
+      <w:r>
+        <w:t>Eg: int &amp; rInstanceCounter;</w:t>
       </w:r>
     </w:p>
     <w:p>
@@ -311,29 +241,8 @@
         <w:pStyle w:val="ListParagraph"/>
         <w:ind w:left="1440"/>
       </w:pPr>
-      <w:proofErr w:type="spellStart"/>
-      <w:r>
-        <w:t>Eg</w:t>
-      </w:r>
-      <w:proofErr w:type="spellEnd"/>
-      <w:r>
-        <w:t xml:space="preserve">: </w:t>
-      </w:r>
-      <w:proofErr w:type="spellStart"/>
-      <w:r>
-        <w:t>int</w:t>
-      </w:r>
-      <w:proofErr w:type="spellEnd"/>
-      <w:r>
-        <w:t xml:space="preserve"> _</w:t>
-      </w:r>
-      <w:proofErr w:type="spellStart"/>
-      <w:r>
-        <w:t>mGameObjectInstance</w:t>
-      </w:r>
-      <w:proofErr w:type="spellEnd"/>
-      <w:r>
-        <w:t>;</w:t>
+      <w:r>
+        <w:t>Eg: int _mGameObjectInstance;</w:t>
       </w:r>
     </w:p>
     <w:p>

</xml_diff>

<commit_message>
Bunch of fixes 19/1/2016
</commit_message>
<xml_diff>
--- a/Style Guide.docx
+++ b/Style Guide.docx
@@ -69,11 +69,32 @@
       <w:pPr>
         <w:ind w:left="1440"/>
       </w:pPr>
-      <w:r>
-        <w:t>Eg:</w:t>
-      </w:r>
-      <w:r>
-        <w:t xml:space="preserve"> int mCounter;</w:t>
+      <w:proofErr w:type="spellStart"/>
+      <w:r>
+        <w:t>Eg</w:t>
+      </w:r>
+      <w:proofErr w:type="spellEnd"/>
+      <w:r>
+        <w:t>:</w:t>
+      </w:r>
+      <w:r>
+        <w:t xml:space="preserve"> </w:t>
+      </w:r>
+      <w:proofErr w:type="spellStart"/>
+      <w:r>
+        <w:t>int</w:t>
+      </w:r>
+      <w:proofErr w:type="spellEnd"/>
+      <w:r>
+        <w:t xml:space="preserve"> </w:t>
+      </w:r>
+      <w:proofErr w:type="spellStart"/>
+      <w:r>
+        <w:t>mCounter</w:t>
+      </w:r>
+      <w:proofErr w:type="spellEnd"/>
+      <w:r>
+        <w:t>;</w:t>
       </w:r>
     </w:p>
     <w:p>
@@ -90,8 +111,6 @@
       <w:r>
         <w:t xml:space="preserve"> and Protected</w:t>
       </w:r>
-      <w:bookmarkStart w:id="0" w:name="_GoBack"/>
-      <w:bookmarkEnd w:id="0"/>
       <w:r>
         <w:t xml:space="preserve">: Should be Camel case. Make sure that if it is non static, it has </w:t>
       </w:r>
@@ -125,9 +144,27 @@
       <w:pPr>
         <w:ind w:left="1440"/>
       </w:pPr>
-      <w:r>
-        <w:t>Eg: int mGameObjectCounter</w:t>
-      </w:r>
+      <w:proofErr w:type="spellStart"/>
+      <w:r>
+        <w:t>Eg</w:t>
+      </w:r>
+      <w:proofErr w:type="spellEnd"/>
+      <w:r>
+        <w:t xml:space="preserve">: </w:t>
+      </w:r>
+      <w:proofErr w:type="spellStart"/>
+      <w:r>
+        <w:t>int</w:t>
+      </w:r>
+      <w:proofErr w:type="spellEnd"/>
+      <w:r>
+        <w:t xml:space="preserve"> </w:t>
+      </w:r>
+      <w:proofErr w:type="spellStart"/>
+      <w:r>
+        <w:t>mGameObjectCounter</w:t>
+      </w:r>
+      <w:proofErr w:type="spellEnd"/>
       <w:r>
         <w:t>_</w:t>
       </w:r>
@@ -144,7 +181,13 @@
         </w:numPr>
       </w:pPr>
       <w:r>
-        <w:t xml:space="preserve">Pointers: Should be Camel case. Make sure if it is non static, it has a </w:t>
+        <w:t xml:space="preserve">Pointers: Should be Camel case. Make </w:t>
+      </w:r>
+      <w:r>
+        <w:t>sure there’s</w:t>
+      </w:r>
+      <w:r>
+        <w:t xml:space="preserve"> a </w:t>
       </w:r>
       <w:r>
         <w:rPr>
@@ -154,7 +197,12 @@
         <w:t>‘p’</w:t>
       </w:r>
       <w:r>
-        <w:t xml:space="preserve"> in front of the name.</w:t>
+        <w:t xml:space="preserve"> i</w:t>
+      </w:r>
+      <w:bookmarkStart w:id="0" w:name="_GoBack"/>
+      <w:bookmarkEnd w:id="0"/>
+      <w:r>
+        <w:t>n front of the name.</w:t>
       </w:r>
     </w:p>
     <w:p>
@@ -168,8 +216,29 @@
         <w:pStyle w:val="ListParagraph"/>
         <w:ind w:left="1440"/>
       </w:pPr>
-      <w:r>
-        <w:t>Eg: int * pReference;</w:t>
+      <w:proofErr w:type="spellStart"/>
+      <w:r>
+        <w:t>Eg</w:t>
+      </w:r>
+      <w:proofErr w:type="spellEnd"/>
+      <w:r>
+        <w:t xml:space="preserve">: </w:t>
+      </w:r>
+      <w:proofErr w:type="spellStart"/>
+      <w:r>
+        <w:t>int</w:t>
+      </w:r>
+      <w:proofErr w:type="spellEnd"/>
+      <w:r>
+        <w:t xml:space="preserve"> * </w:t>
+      </w:r>
+      <w:proofErr w:type="spellStart"/>
+      <w:r>
+        <w:t>pReference</w:t>
+      </w:r>
+      <w:proofErr w:type="spellEnd"/>
+      <w:r>
+        <w:t>;</w:t>
       </w:r>
     </w:p>
     <w:p>
@@ -204,8 +273,29 @@
       <w:pPr>
         <w:ind w:left="1440"/>
       </w:pPr>
-      <w:r>
-        <w:t>Eg: int &amp; rInstanceCounter;</w:t>
+      <w:proofErr w:type="spellStart"/>
+      <w:r>
+        <w:t>Eg</w:t>
+      </w:r>
+      <w:proofErr w:type="spellEnd"/>
+      <w:r>
+        <w:t xml:space="preserve">: </w:t>
+      </w:r>
+      <w:proofErr w:type="spellStart"/>
+      <w:r>
+        <w:t>int</w:t>
+      </w:r>
+      <w:proofErr w:type="spellEnd"/>
+      <w:r>
+        <w:t xml:space="preserve"> &amp; </w:t>
+      </w:r>
+      <w:proofErr w:type="spellStart"/>
+      <w:r>
+        <w:t>rInstanceCounter</w:t>
+      </w:r>
+      <w:proofErr w:type="spellEnd"/>
+      <w:r>
+        <w:t>;</w:t>
       </w:r>
     </w:p>
     <w:p>
@@ -241,9 +331,112 @@
         <w:pStyle w:val="ListParagraph"/>
         <w:ind w:left="1440"/>
       </w:pPr>
-      <w:r>
-        <w:t>Eg: int _mGameObjectInstance;</w:t>
-      </w:r>
+      <w:proofErr w:type="spellStart"/>
+      <w:r>
+        <w:t>Eg</w:t>
+      </w:r>
+      <w:proofErr w:type="spellEnd"/>
+      <w:r>
+        <w:t xml:space="preserve">: </w:t>
+      </w:r>
+      <w:proofErr w:type="spellStart"/>
+      <w:r>
+        <w:t>int</w:t>
+      </w:r>
+      <w:proofErr w:type="spellEnd"/>
+      <w:r>
+        <w:t xml:space="preserve"> _</w:t>
+      </w:r>
+      <w:proofErr w:type="spellStart"/>
+      <w:r>
+        <w:t>mGameObjectInstance</w:t>
+      </w:r>
+      <w:proofErr w:type="spellEnd"/>
+      <w:r>
+        <w:t>;</w:t>
+      </w:r>
+    </w:p>
+    <w:p>
+      <w:pPr>
+        <w:pStyle w:val="ListParagraph"/>
+        <w:ind w:left="1440"/>
+      </w:pPr>
+    </w:p>
+    <w:p>
+      <w:pPr>
+        <w:pStyle w:val="ListParagraph"/>
+        <w:numPr>
+          <w:ilvl w:val="1"/>
+          <w:numId w:val="1"/>
+        </w:numPr>
+      </w:pPr>
+      <w:r>
+        <w:t xml:space="preserve">Boolean: Should be Camel Case, add </w:t>
+      </w:r>
+      <w:r>
+        <w:rPr>
+          <w:b/>
+          <w:u w:val="single"/>
+        </w:rPr>
+        <w:t>trailing</w:t>
+      </w:r>
+      <w:r>
+        <w:t xml:space="preserve"> or </w:t>
+      </w:r>
+      <w:r>
+        <w:rPr>
+          <w:b/>
+          <w:u w:val="single"/>
+        </w:rPr>
+        <w:t>leading</w:t>
+      </w:r>
+      <w:r>
+        <w:t xml:space="preserve"> underscore based on rules above, and prefix with a ‘</w:t>
+      </w:r>
+      <w:r>
+        <w:rPr>
+          <w:b/>
+          <w:u w:val="single"/>
+        </w:rPr>
+        <w:t>b</w:t>
+      </w:r>
+      <w:r>
+        <w:t>’.</w:t>
+      </w:r>
+    </w:p>
+    <w:p>
+      <w:pPr>
+        <w:pStyle w:val="ListParagraph"/>
+        <w:ind w:left="1440"/>
+      </w:pPr>
+    </w:p>
+    <w:p>
+      <w:pPr>
+        <w:pStyle w:val="ListParagraph"/>
+        <w:ind w:left="1440"/>
+      </w:pPr>
+      <w:proofErr w:type="spellStart"/>
+      <w:r>
+        <w:t>Eg</w:t>
+      </w:r>
+      <w:proofErr w:type="spellEnd"/>
+      <w:r>
+        <w:t xml:space="preserve">: bool </w:t>
+      </w:r>
+      <w:proofErr w:type="spellStart"/>
+      <w:r>
+        <w:t>bIsActive</w:t>
+      </w:r>
+      <w:proofErr w:type="spellEnd"/>
+      <w:r>
+        <w:t>_</w:t>
+      </w:r>
+    </w:p>
+    <w:p>
+      <w:pPr>
+        <w:pStyle w:val="ListParagraph"/>
+        <w:ind w:left="1440"/>
+      </w:pPr>
     </w:p>
     <w:p>
       <w:pPr>

</xml_diff>

<commit_message>
Base Version : 19/1/2016, Compiles!
</commit_message>
<xml_diff>
--- a/Style Guide.docx
+++ b/Style Guide.docx
@@ -197,12 +197,7 @@
         <w:t>‘p’</w:t>
       </w:r>
       <w:r>
-        <w:t xml:space="preserve"> i</w:t>
-      </w:r>
-      <w:bookmarkStart w:id="0" w:name="_GoBack"/>
-      <w:bookmarkEnd w:id="0"/>
-      <w:r>
-        <w:t>n front of the name.</w:t>
+        <w:t xml:space="preserve"> in front of the name.</w:t>
       </w:r>
     </w:p>
     <w:p>
@@ -403,12 +398,11 @@
       <w:r>
         <w:t>’.</w:t>
       </w:r>
-    </w:p>
-    <w:p>
-      <w:pPr>
-        <w:pStyle w:val="ListParagraph"/>
-        <w:ind w:left="1440"/>
-      </w:pPr>
+      <w:r>
+        <w:br/>
+      </w:r>
+      <w:bookmarkStart w:id="0" w:name="_GoBack"/>
+      <w:bookmarkEnd w:id="0"/>
     </w:p>
     <w:p>
       <w:pPr>

</xml_diff>